<commit_message>
Added IntegratingTmxMapViewerToTiled.docx. Added also pdf versions from documents.
</commit_message>
<xml_diff>
--- a/doc/DownloadAndEnvironmentSetup.docx
+++ b/doc/DownloadAndEnvironmentSetup.docx
@@ -10,6 +10,8 @@
           <w:lang w:val="en-US" w:eastAsia="fi-FI"/>
         </w:rPr>
       </w:pPr>
+      <w:bookmarkStart w:id="0" w:name="_GoBack"/>
+      <w:bookmarkEnd w:id="0"/>
       <w:r>
         <w:rPr>
           <w:noProof/>
@@ -186,13 +188,7 @@
         <w:rPr>
           <w:lang w:val="en-US" w:eastAsia="fi-FI"/>
         </w:rPr>
-        <w:t>checkout directory</w:t>
-      </w:r>
-      <w:r>
-        <w:rPr>
-          <w:lang w:val="en-US" w:eastAsia="fi-FI"/>
-        </w:rPr>
-        <w:t>. The easiest way to do this is just click</w:t>
+        <w:t>checkout directory. The easiest way to do this is just click</w:t>
       </w:r>
       <w:r>
         <w:rPr>
@@ -273,8 +269,6 @@
         </w:rPr>
         <w:t>Open AllProjects.sln to Visual Studio and rebuild solution</w:t>
       </w:r>
-      <w:bookmarkStart w:id="0" w:name="_GoBack"/>
-      <w:bookmarkEnd w:id="0"/>
       <w:r>
         <w:rPr>
           <w:lang w:val="en-US" w:eastAsia="fi-FI"/>

</xml_diff>